<commit_message>
updated larval data and references
</commit_message>
<xml_diff>
--- a/References/O-lurida-larval-rearing.docx
+++ b/References/O-lurida-larval-rearing.docx
@@ -58,13 +58,31 @@
         </w:numPr>
       </w:pPr>
       <w:r>
+        <w:t xml:space="preserve">Visually inspect larval catchment buckets using flashlight to determine if larvae are present. </w:t>
+      </w:r>
+    </w:p>
+    <w:p>
+      <w:pPr>
+        <w:pStyle w:val="ListParagraph"/>
+        <w:numPr>
+          <w:ilvl w:val="1"/>
+          <w:numId w:val="1"/>
+        </w:numPr>
+      </w:pPr>
+      <w:r>
         <w:t xml:space="preserve">Catch on </w:t>
       </w:r>
       <w:r>
         <w:t>100um screen</w:t>
       </w:r>
       <w:r>
-        <w:t>, pour through 224um to remove debris</w:t>
+        <w:t>, pour through 180</w:t>
+      </w:r>
+      <w:r>
+        <w:t>um to remove debris</w:t>
+      </w:r>
+      <w:r>
+        <w:t xml:space="preserve"> – had originally used 224, but it broke up fecal matter into small pieces; using 180 works better, and I saw no signs of larvae catching.</w:t>
       </w:r>
     </w:p>
     <w:p>
@@ -79,7 +97,16 @@
         <w:t>R</w:t>
       </w:r>
       <w:r>
-        <w:t>inse with FSW @ 18degC</w:t>
+        <w:t xml:space="preserve">inse with FSW @ </w:t>
+      </w:r>
+      <w:r>
+        <w:t>~</w:t>
+      </w:r>
+      <w:r>
+        <w:t>18degC</w:t>
+      </w:r>
+      <w:r>
+        <w:t xml:space="preserve"> (connect hose to my manifold)</w:t>
       </w:r>
     </w:p>
     <w:p>
@@ -99,6 +126,18 @@
       <w:r>
         <w:t>for 1 minute</w:t>
       </w:r>
+      <w:r>
+        <w:t xml:space="preserve"> – use 2</w:t>
+      </w:r>
+      <w:r>
+        <w:rPr>
+          <w:vertAlign w:val="superscript"/>
+        </w:rPr>
+        <w:t>nd</w:t>
+      </w:r>
+      <w:r>
+        <w:t xml:space="preserve"> sorting table, fill with 2gal freshwater and re-use </w:t>
+      </w:r>
     </w:p>
     <w:p>
       <w:pPr>
@@ -352,7 +391,10 @@
         </w:numPr>
       </w:pPr>
       <w:r>
-        <w:t xml:space="preserve">Check the data sheet for allotted daily stocking amount </w:t>
+        <w:t>Check the data sheet for</w:t>
+      </w:r>
+      <w:r>
+        <w:t xml:space="preserve"> allotted daily stocking amount. Stock approximately 50k per day if there is room. </w:t>
       </w:r>
     </w:p>
     <w:p>
@@ -554,6 +596,7 @@
         </w:numPr>
       </w:pPr>
       <w:r>
+        <w:lastRenderedPageBreak/>
         <w:t xml:space="preserve">Record broodstock location on manifold </w:t>
       </w:r>
     </w:p>
@@ -614,7 +657,6 @@
         </w:numPr>
       </w:pPr>
       <w:r>
-        <w:lastRenderedPageBreak/>
         <w:t>Remove dripper tubes and tube connectors- soak in Vortex while cleaning</w:t>
       </w:r>
     </w:p>
@@ -738,7 +780,28 @@
         </w:numPr>
       </w:pPr>
       <w:r>
-        <w:t>Screen 2 size classes: above 180um, below 180um</w:t>
+        <w:t>Screen 3</w:t>
+      </w:r>
+      <w:r>
+        <w:t xml:space="preserve"> size classes: </w:t>
+      </w:r>
+      <w:r>
+        <w:t>224,</w:t>
+      </w:r>
+      <w:r>
+        <w:t xml:space="preserve"> </w:t>
+      </w:r>
+      <w:r>
+        <w:t>&gt;</w:t>
+      </w:r>
+      <w:r>
+        <w:t xml:space="preserve">180um, </w:t>
+      </w:r>
+      <w:r>
+        <w:t>&lt;</w:t>
+      </w:r>
+      <w:r>
+        <w:t>180um</w:t>
       </w:r>
     </w:p>
     <w:p>
@@ -765,22 +828,7 @@
         </w:numPr>
       </w:pPr>
       <w:r>
-        <w:t xml:space="preserve">Always have 2 </w:t>
-      </w:r>
-      <w:r>
-        <w:t xml:space="preserve">100um </w:t>
-      </w:r>
-      <w:r>
-        <w:t>“just-in-case</w:t>
-      </w:r>
-      <w:r>
-        <w:t xml:space="preserve"> I mess up</w:t>
-      </w:r>
-      <w:r>
-        <w:t xml:space="preserve">” screens </w:t>
-      </w:r>
-      <w:r>
-        <w:t>under sorting table</w:t>
+        <w:t>Always have 2 100um “just-in-case I mess up” screens under sorting table</w:t>
       </w:r>
     </w:p>
     <w:p>
@@ -852,13 +900,7 @@
         </w:rPr>
       </w:pPr>
       <w:r>
-        <w:t xml:space="preserve"> </w:t>
-      </w:r>
-      <w:r>
-        <w:t>Don’t let larvae sit out in tri-pours very long</w:t>
-      </w:r>
-      <w:r>
-        <w:t xml:space="preserve"> – 15 minutes max.</w:t>
+        <w:t xml:space="preserve"> Don’t let larvae sit out in tri-pours very long – 15 minutes max.</w:t>
       </w:r>
     </w:p>
     <w:p>
@@ -885,200 +927,191 @@
         </w:numPr>
       </w:pPr>
       <w:r>
-        <w:t xml:space="preserve">Pour larvae gently, and </w:t>
+        <w:t>Pour larvae gently, and always into water.</w:t>
+      </w:r>
+    </w:p>
+    <w:p>
+      <w:pPr>
+        <w:pStyle w:val="ListParagraph"/>
+        <w:numPr>
+          <w:ilvl w:val="1"/>
+          <w:numId w:val="1"/>
+        </w:numPr>
+      </w:pPr>
+      <w:r>
+        <w:t xml:space="preserve">While cleaning larvae: rinse lines for 5 minutes with fresh water </w:t>
+      </w:r>
+    </w:p>
+    <w:p>
+      <w:pPr>
+        <w:pStyle w:val="ListParagraph"/>
+        <w:numPr>
+          <w:ilvl w:val="0"/>
+          <w:numId w:val="1"/>
+        </w:numPr>
+        <w:rPr>
+          <w:i/>
+        </w:rPr>
+      </w:pPr>
+      <w:r>
+        <w:t xml:space="preserve">Setting tips: </w:t>
+      </w:r>
+      <w:r>
+        <w:t>When larvae hold on 224</w:t>
+      </w:r>
+      <w:r>
+        <w:t>um, try to set them:</w:t>
+      </w:r>
+    </w:p>
+    <w:p>
+      <w:pPr>
+        <w:pStyle w:val="ListParagraph"/>
+        <w:numPr>
+          <w:ilvl w:val="1"/>
+          <w:numId w:val="1"/>
+        </w:numPr>
+        <w:rPr>
+          <w:i/>
+        </w:rPr>
+      </w:pPr>
+      <w:r>
+        <w:t xml:space="preserve">Provide micro-culch </w:t>
+      </w:r>
+    </w:p>
+    <w:p>
+      <w:pPr>
+        <w:pStyle w:val="ListParagraph"/>
+        <w:numPr>
+          <w:ilvl w:val="1"/>
+          <w:numId w:val="1"/>
+        </w:numPr>
+        <w:rPr>
+          <w:i/>
+        </w:rPr>
+      </w:pPr>
+      <w:r>
+        <w:t>E.g. set on a Tuesday, then on a Thursday before next set, go through and s</w:t>
+      </w:r>
+      <w:r>
+        <w:t xml:space="preserve">ee how everything is doing. </w:t>
+      </w:r>
+    </w:p>
+    <w:p>
+      <w:pPr>
+        <w:pStyle w:val="ListParagraph"/>
+        <w:numPr>
+          <w:ilvl w:val="1"/>
+          <w:numId w:val="1"/>
+        </w:numPr>
+        <w:rPr>
+          <w:i/>
+        </w:rPr>
+      </w:pPr>
+      <w:r>
+        <w:t>No set ratio of micro-cultch/larvae/silo size.</w:t>
+      </w:r>
+    </w:p>
+    <w:p>
+      <w:pPr>
+        <w:pStyle w:val="ListParagraph"/>
+        <w:numPr>
+          <w:ilvl w:val="1"/>
+          <w:numId w:val="1"/>
+        </w:numPr>
+        <w:rPr>
+          <w:i/>
+        </w:rPr>
+      </w:pPr>
+      <w:r>
+        <w:t xml:space="preserve">Have 2 silos ready per group. Silo A &amp; B. Silo A set on </w:t>
+      </w:r>
+      <w:proofErr w:type="spellStart"/>
+      <w:r>
+        <w:t>Tuesady</w:t>
+      </w:r>
+      <w:proofErr w:type="spellEnd"/>
+      <w:r>
+        <w:t xml:space="preserve">, check that next Tuesday and screen through 300um. Silo B set on Thursday, check next Thursday. </w:t>
+      </w:r>
+    </w:p>
+    <w:p>
+      <w:pPr>
+        <w:pStyle w:val="ListParagraph"/>
+        <w:numPr>
+          <w:ilvl w:val="1"/>
+          <w:numId w:val="1"/>
+        </w:numPr>
+        <w:rPr>
+          <w:i/>
+        </w:rPr>
+      </w:pPr>
+      <w:r>
+        <w:t>OR:</w:t>
+      </w:r>
+    </w:p>
+    <w:p>
+      <w:pPr>
+        <w:pStyle w:val="ListParagraph"/>
+        <w:numPr>
+          <w:ilvl w:val="2"/>
+          <w:numId w:val="1"/>
+        </w:numPr>
+        <w:rPr>
+          <w:i/>
+        </w:rPr>
+      </w:pPr>
+      <w:r>
+        <w:t xml:space="preserve">Set on 450um, wait 2-7 days </w:t>
+      </w:r>
+    </w:p>
+    <w:p>
+      <w:pPr>
+        <w:pStyle w:val="ListParagraph"/>
+        <w:numPr>
+          <w:ilvl w:val="3"/>
+          <w:numId w:val="1"/>
+        </w:numPr>
+        <w:rPr>
+          <w:i/>
+        </w:rPr>
+      </w:pPr>
+      <w:r>
+        <w:t>Could have larvae set on seed if they are in the same tank</w:t>
+      </w:r>
+    </w:p>
+    <w:p>
+      <w:pPr>
+        <w:pStyle w:val="ListParagraph"/>
+        <w:numPr>
+          <w:ilvl w:val="3"/>
+          <w:numId w:val="1"/>
+        </w:numPr>
+        <w:rPr>
+          <w:i/>
+        </w:rPr>
+      </w:pPr>
+      <w:r>
+        <w:t xml:space="preserve">Should ask Ryan if we could use the coke bottles system…? </w:t>
+      </w:r>
+    </w:p>
+    <w:p>
+      <w:pPr>
+        <w:pStyle w:val="ListParagraph"/>
+        <w:numPr>
+          <w:ilvl w:val="1"/>
+          <w:numId w:val="1"/>
+        </w:numPr>
+        <w:rPr>
+          <w:i/>
+        </w:rPr>
+      </w:pPr>
+      <w:r>
+        <w:t>(Figure out how many l</w:t>
       </w:r>
       <w:bookmarkStart w:id="0" w:name="_GoBack"/>
       <w:bookmarkEnd w:id="0"/>
       <w:r>
-        <w:t>always into water.</w:t>
-      </w:r>
-    </w:p>
-    <w:p>
-      <w:pPr>
-        <w:pStyle w:val="ListParagraph"/>
-        <w:numPr>
-          <w:ilvl w:val="1"/>
-          <w:numId w:val="1"/>
-        </w:numPr>
-      </w:pPr>
-      <w:r>
-        <w:t xml:space="preserve">While cleaning larvae: rinse lines for 5 minutes with fresh water </w:t>
-      </w:r>
-    </w:p>
-    <w:p>
-      <w:pPr>
-        <w:pStyle w:val="ListParagraph"/>
-        <w:numPr>
-          <w:ilvl w:val="1"/>
-          <w:numId w:val="1"/>
-        </w:numPr>
-      </w:pPr>
-    </w:p>
-    <w:p>
-      <w:pPr>
-        <w:pStyle w:val="ListParagraph"/>
-        <w:numPr>
-          <w:ilvl w:val="0"/>
-          <w:numId w:val="1"/>
-        </w:numPr>
-        <w:rPr>
-          <w:i/>
-        </w:rPr>
-      </w:pPr>
-      <w:r>
-        <w:t xml:space="preserve">Setting tips: </w:t>
-      </w:r>
-      <w:r>
-        <w:t>When larvae hold on 224</w:t>
-      </w:r>
-      <w:r>
-        <w:t>um, try to set them:</w:t>
-      </w:r>
-    </w:p>
-    <w:p>
-      <w:pPr>
-        <w:pStyle w:val="ListParagraph"/>
-        <w:numPr>
-          <w:ilvl w:val="1"/>
-          <w:numId w:val="1"/>
-        </w:numPr>
-        <w:rPr>
-          <w:i/>
-        </w:rPr>
-      </w:pPr>
-      <w:r>
-        <w:t xml:space="preserve">Provide micro-culch </w:t>
-      </w:r>
-    </w:p>
-    <w:p>
-      <w:pPr>
-        <w:pStyle w:val="ListParagraph"/>
-        <w:numPr>
-          <w:ilvl w:val="1"/>
-          <w:numId w:val="1"/>
-        </w:numPr>
-        <w:rPr>
-          <w:i/>
-        </w:rPr>
-      </w:pPr>
-      <w:r>
-        <w:t>E.g. set on a Tuesday, then on a Thursday before next set, go through and s</w:t>
-      </w:r>
-      <w:r>
-        <w:t xml:space="preserve">ee how everything is doing. </w:t>
-      </w:r>
-    </w:p>
-    <w:p>
-      <w:pPr>
-        <w:pStyle w:val="ListParagraph"/>
-        <w:numPr>
-          <w:ilvl w:val="1"/>
-          <w:numId w:val="1"/>
-        </w:numPr>
-        <w:rPr>
-          <w:i/>
-        </w:rPr>
-      </w:pPr>
-      <w:r>
-        <w:t>No set ratio of micro-cultch/larvae/silo size.</w:t>
-      </w:r>
-    </w:p>
-    <w:p>
-      <w:pPr>
-        <w:pStyle w:val="ListParagraph"/>
-        <w:numPr>
-          <w:ilvl w:val="1"/>
-          <w:numId w:val="1"/>
-        </w:numPr>
-        <w:rPr>
-          <w:i/>
-        </w:rPr>
-      </w:pPr>
-      <w:r>
-        <w:t xml:space="preserve">Have 2 silos ready per group. Silo A &amp; B. Silo A set on </w:t>
-      </w:r>
-      <w:proofErr w:type="spellStart"/>
-      <w:r>
-        <w:t>Tuesady</w:t>
-      </w:r>
-      <w:proofErr w:type="spellEnd"/>
-      <w:r>
-        <w:t xml:space="preserve">, check that next Tuesday and screen through 300um. Silo B set on Thursday, check next Thursday. </w:t>
-      </w:r>
-    </w:p>
-    <w:p>
-      <w:pPr>
-        <w:pStyle w:val="ListParagraph"/>
-        <w:numPr>
-          <w:ilvl w:val="1"/>
-          <w:numId w:val="1"/>
-        </w:numPr>
-        <w:rPr>
-          <w:i/>
-        </w:rPr>
-      </w:pPr>
-      <w:r>
-        <w:t>OR:</w:t>
-      </w:r>
-    </w:p>
-    <w:p>
-      <w:pPr>
-        <w:pStyle w:val="ListParagraph"/>
-        <w:numPr>
-          <w:ilvl w:val="2"/>
-          <w:numId w:val="1"/>
-        </w:numPr>
-        <w:rPr>
-          <w:i/>
-        </w:rPr>
-      </w:pPr>
-      <w:r>
-        <w:t xml:space="preserve">Set on 450um, wait 2-7 days </w:t>
-      </w:r>
-    </w:p>
-    <w:p>
-      <w:pPr>
-        <w:pStyle w:val="ListParagraph"/>
-        <w:numPr>
-          <w:ilvl w:val="3"/>
-          <w:numId w:val="1"/>
-        </w:numPr>
-        <w:rPr>
-          <w:i/>
-        </w:rPr>
-      </w:pPr>
-      <w:r>
-        <w:t>Could have larvae set on seed if they are in the same tank</w:t>
-      </w:r>
-    </w:p>
-    <w:p>
-      <w:pPr>
-        <w:pStyle w:val="ListParagraph"/>
-        <w:numPr>
-          <w:ilvl w:val="3"/>
-          <w:numId w:val="1"/>
-        </w:numPr>
-        <w:rPr>
-          <w:i/>
-        </w:rPr>
-      </w:pPr>
-      <w:r>
-        <w:t xml:space="preserve">Should ask Ryan if we could use the coke bottles system…? </w:t>
-      </w:r>
-    </w:p>
-    <w:p>
-      <w:pPr>
-        <w:pStyle w:val="ListParagraph"/>
-        <w:numPr>
-          <w:ilvl w:val="1"/>
-          <w:numId w:val="1"/>
-        </w:numPr>
-        <w:rPr>
-          <w:i/>
-        </w:rPr>
-      </w:pPr>
-      <w:r>
-        <w:t>(Figure out how many larvae I can set in one of those silos</w:t>
+        <w:t>arvae I can set in one of those silos</w:t>
       </w:r>
       <w:proofErr w:type="gramStart"/>
       <w:r>

</xml_diff>